<commit_message>
R Code & Paper
</commit_message>
<xml_diff>
--- a/BRUCEA_FINALBIRDPAPER.docx
+++ b/BRUCEA_FINALBIRDPAPER.docx
@@ -530,6 +530,12 @@
         <w:t>open fields, restored prairies, and wetlands</w:t>
       </w:r>
       <w:r>
+        <w:t xml:space="preserve"> </w:t>
+      </w:r>
+      <w:r>
+        <w:t>(Figure 1)</w:t>
+      </w:r>
+      <w:r>
         <w:t xml:space="preserve">. </w:t>
       </w:r>
       <w:r>
@@ -580,13 +586,10 @@
       <w:r>
         <w:t>we had true replicates because there were no site overlaps and we had at least 50-meters between centers.</w:t>
       </w:r>
-    </w:p>
-    <w:p>
-      <w:pPr>
-        <w:spacing w:line="360" w:lineRule="auto"/>
-      </w:pPr>
-      <w:r>
-        <w:tab/>
+      <w:r>
+        <w:t xml:space="preserve"> </w:t>
+      </w:r>
+      <w:r>
         <w:t xml:space="preserve">From each center, we defined an evaluation until as a circle with a 25-meter radius. Within this circle, </w:t>
       </w:r>
       <w:r>
@@ -596,7 +599,76 @@
         <w:t xml:space="preserve"> point counts were carried out </w:t>
       </w:r>
       <w:r>
-        <w:t xml:space="preserve">according to standard practices. In full, point counts were conducted across a two-week period in early spring (April) 2023. Specifically, counts were performed on Tuesday and Thursday of each week from 1 until 4 PM CST, which controlled for temporal variability in bird activity. </w:t>
+        <w:t xml:space="preserve">by groups of 2 to 3 individuals </w:t>
+      </w:r>
+      <w:r>
+        <w:t>according to standard practices.</w:t>
+      </w:r>
+      <w:r>
+        <w:t xml:space="preserve"> </w:t>
+      </w:r>
+    </w:p>
+    <w:p>
+      <w:pPr>
+        <w:spacing w:line="360" w:lineRule="auto"/>
+      </w:pPr>
+    </w:p>
+    <w:p>
+      <w:pPr>
+        <w:spacing w:line="360" w:lineRule="auto"/>
+      </w:pPr>
+    </w:p>
+    <w:p>
+      <w:pPr>
+        <w:spacing w:line="360" w:lineRule="auto"/>
+      </w:pPr>
+    </w:p>
+    <w:p>
+      <w:pPr>
+        <w:spacing w:line="360" w:lineRule="auto"/>
+      </w:pPr>
+    </w:p>
+    <w:p>
+      <w:pPr>
+        <w:spacing w:line="360" w:lineRule="auto"/>
+      </w:pPr>
+    </w:p>
+    <w:p>
+      <w:pPr>
+        <w:spacing w:line="360" w:lineRule="auto"/>
+      </w:pPr>
+    </w:p>
+    <w:p>
+      <w:pPr>
+        <w:spacing w:line="360" w:lineRule="auto"/>
+      </w:pPr>
+    </w:p>
+    <w:p>
+      <w:pPr>
+        <w:spacing w:line="360" w:lineRule="auto"/>
+      </w:pPr>
+    </w:p>
+    <w:p>
+      <w:pPr>
+        <w:spacing w:line="360" w:lineRule="auto"/>
+      </w:pPr>
+    </w:p>
+    <w:p>
+      <w:pPr>
+        <w:spacing w:line="360" w:lineRule="auto"/>
+      </w:pPr>
+    </w:p>
+    <w:p>
+      <w:pPr>
+        <w:spacing w:line="360" w:lineRule="auto"/>
+        <w:ind w:firstLine="720"/>
+      </w:pPr>
+      <w:r>
+        <w:lastRenderedPageBreak/>
+        <w:t>However, only observed birds were recorded, and to minimize the risk of double counting individual birds, group counts were conducted approximately simultaneously.</w:t>
+      </w:r>
+      <w:r>
+        <w:t xml:space="preserve"> In full, point counts were conducted across a two-week period in early spring (April) 2023. Specifically, counts were performed on Tuesday and Thursday of each week from 1 until 4 PM CST, which controlled for temporal variability in bird activity. </w:t>
       </w:r>
       <w:r>
         <w:t xml:space="preserve">Additionally, we controlled for observer skill-levels by randomly assigning sites to each group. Naturally, additional variability between sites was a cause of concern, so we recorded covariates on understory density and noise level. Understory density ranged from 0 to 5 and represented the total number of woody stems observed, in increments of 10 per 1 unit increase, within a 5 by 5-meter square from the center of each site. Meanwhile, noise level ranged from 0 to 1, with a 1 denoting any anthropogenic noise heard at the site prior to or during recording. </w:t>
@@ -608,129 +680,132 @@
         <w:ind w:firstLine="720"/>
       </w:pPr>
       <w:r>
-        <w:t xml:space="preserve">Ideally, we aimed to achieve two sub-samples per site, but limitations in time and student availability resulted in only sites 1 through 15 </w:t>
-      </w:r>
-      <w:r>
-        <w:t>at each level</w:t>
-      </w:r>
-      <w:r>
-        <w:t xml:space="preserve"> achieving this mark. </w:t>
-      </w:r>
-      <w:r>
-        <w:lastRenderedPageBreak/>
-        <w:t xml:space="preserve">Therefore, edge and core sites 16, 17 and 18 were excluded from final data analysis. </w:t>
-      </w:r>
-      <w:r>
-        <w:t xml:space="preserve">All analysis was performed in R </w:t>
-      </w:r>
-      <w:r>
-        <w:tab/>
-      </w:r>
-    </w:p>
-    <w:p>
-      <w:pPr>
-        <w:spacing w:line="360" w:lineRule="auto"/>
-      </w:pPr>
-    </w:p>
-    <w:p>
-      <w:pPr>
-        <w:spacing w:line="360" w:lineRule="auto"/>
-      </w:pPr>
-    </w:p>
-    <w:p>
-      <w:pPr>
-        <w:spacing w:line="360" w:lineRule="auto"/>
-      </w:pPr>
-    </w:p>
-    <w:p>
-      <w:pPr>
-        <w:spacing w:line="360" w:lineRule="auto"/>
-      </w:pPr>
-    </w:p>
-    <w:p>
-      <w:pPr>
-        <w:spacing w:line="360" w:lineRule="auto"/>
-      </w:pPr>
-    </w:p>
-    <w:p>
-      <w:pPr>
-        <w:spacing w:line="360" w:lineRule="auto"/>
-      </w:pPr>
-    </w:p>
-    <w:p>
-      <w:pPr>
-        <w:spacing w:line="360" w:lineRule="auto"/>
-      </w:pPr>
-    </w:p>
-    <w:p>
-      <w:pPr>
-        <w:spacing w:line="360" w:lineRule="auto"/>
-      </w:pPr>
-    </w:p>
-    <w:p>
-      <w:pPr>
-        <w:spacing w:line="360" w:lineRule="auto"/>
-      </w:pPr>
-    </w:p>
-    <w:p>
-      <w:pPr>
-        <w:spacing w:line="360" w:lineRule="auto"/>
-      </w:pPr>
-    </w:p>
-    <w:p>
-      <w:pPr>
-        <w:spacing w:line="360" w:lineRule="auto"/>
-      </w:pPr>
-    </w:p>
-    <w:p>
-      <w:pPr>
-        <w:spacing w:line="360" w:lineRule="auto"/>
-      </w:pPr>
-      <w:r>
-        <w:t xml:space="preserve">Collectively, these diverse habitats </w:t>
-      </w:r>
-      <w:r>
-        <w:t>culminat</w:t>
-      </w:r>
-      <w:r>
-        <w:t>e to provide</w:t>
+        <w:t xml:space="preserve">Ideally, we aimed to achieve two sub-samples per site, but limitations in time and </w:t>
+      </w:r>
+      <w:r>
+        <w:t>individuals</w:t>
+      </w:r>
+      <w:r>
+        <w:t xml:space="preserve"> resulted in only sites 1 through 15 </w:t>
+      </w:r>
+      <w:r>
+        <w:t xml:space="preserve">at </w:t>
+      </w:r>
+      <w:r>
+        <w:t xml:space="preserve">the core level and 1 through 16 at the edge level </w:t>
+      </w:r>
+      <w:r>
+        <w:t>achieving this mark. Therefore,</w:t>
       </w:r>
       <w:r>
         <w:t xml:space="preserve"> </w:t>
       </w:r>
       <w:r>
-        <w:t xml:space="preserve">a plethora of </w:t>
-      </w:r>
-      <w:r>
-        <w:t xml:space="preserve">unique environments for </w:t>
-      </w:r>
-      <w:r>
-        <w:t>avian species.</w:t>
+        <w:t xml:space="preserve">core sites 16, 17 and 18 </w:t>
+      </w:r>
+      <w:r>
+        <w:t xml:space="preserve">in addition to edge sites 17 and 18 </w:t>
+      </w:r>
+      <w:r>
+        <w:t xml:space="preserve">were excluded from final data analysis. </w:t>
+      </w:r>
+      <w:r>
+        <w:t xml:space="preserve">All analysis was performed </w:t>
+      </w:r>
+      <w:r>
+        <w:t>using</w:t>
+      </w:r>
+      <w:r>
+        <w:t xml:space="preserve"> R </w:t>
+      </w:r>
+      <w:r>
+        <w:t>software. Initially, summary statistics</w:t>
+      </w:r>
+      <w:r>
+        <w:t>, namely mean, standard deviation, min, max, and sample size, were calculated by habitat type for abundance and richness respectively. Similar summaries were also produced</w:t>
+      </w:r>
+      <w:r>
+        <w:t xml:space="preserve"> for the understory density and noise level covariates </w:t>
+      </w:r>
+      <w:r>
+        <w:t>(Figure 2)</w:t>
+      </w:r>
+      <w:r>
+        <w:t xml:space="preserve">. </w:t>
+      </w:r>
+      <w:r>
+        <w:t xml:space="preserve">Prior to formal testing, boxplots of abundance and richness by habitat type were also created (Figure 3). For formal </w:t>
+      </w:r>
+      <w:r>
+        <w:t>statistical test</w:t>
+      </w:r>
+      <w:r>
+        <w:t>ing</w:t>
       </w:r>
       <w:r>
         <w:t xml:space="preserve"> </w:t>
       </w:r>
       <w:r>
-        <w:t>At most study sites, the edge habitats displayed extensive understories littered with new growth, while the core understory was largely vacant of such growth (Figure 1). Throughout out study</w:t>
-      </w:r>
-      <w:r>
-        <w:t>, nearly the entirety of habitats found on the preserve were surveyed, which provided a</w:t>
-      </w:r>
-      <w:r>
-        <w:t xml:space="preserve"> </w:t>
-      </w:r>
-      <w:r>
-        <w:t xml:space="preserve">comprehensive representation </w:t>
-      </w:r>
-      <w:r>
-        <w:t xml:space="preserve">of the core and edge sites </w:t>
-      </w:r>
-      <w:r>
-        <w:t>bird diversity</w:t>
-      </w:r>
-      <w:r>
-        <w:t>.</w:t>
-      </w:r>
+        <w:t>of</w:t>
+      </w:r>
+      <w:r>
+        <w:t xml:space="preserve"> abundance and richness differences between edge and core sites, normality and equality of variance was first checked using Shapiro-Wilk’s Test and </w:t>
+      </w:r>
+      <w:proofErr w:type="spellStart"/>
+      <w:r>
+        <w:t>Levene’s</w:t>
+      </w:r>
+      <w:proofErr w:type="spellEnd"/>
+      <w:r>
+        <w:t xml:space="preserve"> Test respectively. Based on these results, </w:t>
+      </w:r>
+      <w:r>
+        <w:t>habitat</w:t>
+      </w:r>
+      <w:r>
+        <w:t xml:space="preserve"> differences in mean </w:t>
+      </w:r>
+      <w:r>
+        <w:t>abundance were compared using a Student’s T-Test, while</w:t>
+      </w:r>
+      <w:r>
+        <w:t xml:space="preserve"> median</w:t>
+      </w:r>
+      <w:r>
+        <w:t xml:space="preserve"> richness </w:t>
+      </w:r>
+      <w:r>
+        <w:t>d</w:t>
+      </w:r>
+      <w:r>
+        <w:t xml:space="preserve">ifferences </w:t>
+      </w:r>
+      <w:r>
+        <w:t xml:space="preserve">were compared using a non-parametric </w:t>
+      </w:r>
+      <w:proofErr w:type="spellStart"/>
+      <w:r>
+        <w:t>Wicoxon</w:t>
+      </w:r>
+      <w:proofErr w:type="spellEnd"/>
+      <w:r>
+        <w:t xml:space="preserve"> Test (Figure 3). </w:t>
+      </w:r>
+    </w:p>
+    <w:p>
+      <w:pPr>
+        <w:spacing w:line="360" w:lineRule="auto"/>
+      </w:pPr>
+    </w:p>
+    <w:p>
+      <w:pPr>
+        <w:spacing w:line="360" w:lineRule="auto"/>
+      </w:pPr>
+    </w:p>
+    <w:p>
+      <w:pPr>
+        <w:spacing w:line="360" w:lineRule="auto"/>
+      </w:pPr>
     </w:p>
     <w:p>
       <w:pPr>
@@ -917,6 +992,7 @@
         <w:spacing w:line="360" w:lineRule="auto"/>
       </w:pPr>
       <w:r>
+        <w:lastRenderedPageBreak/>
         <w:t xml:space="preserve">Kupfer </w:t>
       </w:r>
       <w:hyperlink r:id="rId5" w:history="1">
@@ -1030,7 +1106,6 @@
       </w:pPr>
       <w:proofErr w:type="spellStart"/>
       <w:r>
-        <w:lastRenderedPageBreak/>
         <w:t>Ries</w:t>
       </w:r>
       <w:proofErr w:type="spellEnd"/>

</xml_diff>